<commit_message>
fixing some names in the first sprint first time
</commit_message>
<xml_diff>
--- a/الباب الثاني.docx
+++ b/الباب الثاني.docx
@@ -1270,6 +1270,14 @@
         </w:rPr>
         <w:t>مستخدم</w:t>
       </w:r>
+      <w:r>
+        <w:rPr>
+          <w:rFonts w:hint="cs"/>
+          <w:color w:val="000000"/>
+          <w:rtl/>
+        </w:rPr>
+        <w:t xml:space="preserve"> </w:t>
+      </w:r>
     </w:p>
     <w:p>
       <w:pPr>
@@ -1291,6 +1299,33 @@
           <w:rtl/>
         </w:rPr>
         <w:t>متابعة مركز تدريبي</w:t>
+      </w:r>
+    </w:p>
+    <w:p>
+      <w:pPr>
+        <w:pStyle w:val="Textbody"/>
+        <w:numPr>
+          <w:ilvl w:val="0"/>
+          <w:numId w:val="30"/>
+        </w:numPr>
+        <w:bidi/>
+        <w:spacing w:after="200" w:line="331" w:lineRule="auto"/>
+        <w:rPr>
+          <w:rFonts w:asciiTheme="minorBidi" w:hAnsiTheme="minorBidi" w:cstheme="minorBidi"/>
+          <w:color w:val="000000"/>
+          <w:sz w:val="24"/>
+          <w:szCs w:val="24"/>
+        </w:rPr>
+      </w:pPr>
+      <w:r>
+        <w:rPr>
+          <w:rFonts w:asciiTheme="minorBidi" w:hAnsiTheme="minorBidi" w:cstheme="minorBidi" w:hint="cs"/>
+          <w:color w:val="000000"/>
+          <w:sz w:val="24"/>
+          <w:szCs w:val="24"/>
+          <w:rtl/>
+        </w:rPr>
+        <w:t>عرض مستخدمين</w:t>
       </w:r>
       <w:bookmarkStart w:id="1" w:name="_GoBack"/>
       <w:bookmarkEnd w:id="1"/>
@@ -1549,6 +1584,7 @@
           <w:color w:val="000000"/>
           <w:rtl/>
         </w:rPr>
+        <w:lastRenderedPageBreak/>
         <w:t>عرض بيانات دورة تدريبية</w:t>
       </w:r>
     </w:p>
@@ -1573,7 +1609,6 @@
           <w:color w:val="000000"/>
           <w:rtl/>
         </w:rPr>
-        <w:lastRenderedPageBreak/>
         <w:t>إدارة المدربين</w:t>
       </w:r>
       <w:r>
@@ -2216,6 +2251,7 @@
           <w:szCs w:val="24"/>
           <w:rtl/>
         </w:rPr>
+        <w:lastRenderedPageBreak/>
         <w:t>تعديل بيانات مستخدم</w:t>
       </w:r>
     </w:p>
@@ -2243,7 +2279,6 @@
           <w:szCs w:val="24"/>
           <w:rtl/>
         </w:rPr>
-        <w:lastRenderedPageBreak/>
         <w:t>إزالة مستخدم</w:t>
       </w:r>
     </w:p>
@@ -6799,7 +6834,7 @@
 </file>
 
 <file path=customXml/itemProps1.xml><?xml version="1.0" encoding="utf-8"?>
-<ds:datastoreItem xmlns:ds="http://schemas.openxmlformats.org/officeDocument/2006/customXml" ds:itemID="{53E2D4E7-117A-4756-9688-EA0A11A0815E}">
+<ds:datastoreItem xmlns:ds="http://schemas.openxmlformats.org/officeDocument/2006/customXml" ds:itemID="{2AC32B22-574C-44FF-A841-58D2FB3B427E}">
   <ds:schemaRefs>
     <ds:schemaRef ds:uri="http://schemas.openxmlformats.org/officeDocument/2006/bibliography"/>
   </ds:schemaRefs>

</xml_diff>

<commit_message>
still editing in it
</commit_message>
<xml_diff>
--- a/الباب الثاني.docx
+++ b/الباب الثاني.docx
@@ -1200,6 +1200,14 @@
           <w:color w:val="000000"/>
           <w:rtl/>
         </w:rPr>
+        <w:t xml:space="preserve">حساب </w:t>
+      </w:r>
+      <w:r>
+        <w:rPr>
+          <w:rFonts w:hint="cs"/>
+          <w:color w:val="000000"/>
+          <w:rtl/>
+        </w:rPr>
         <w:t>مستخدم</w:t>
       </w:r>
       <w:r>
@@ -1230,7 +1238,7 @@
           <w:color w:val="000000"/>
           <w:rtl/>
         </w:rPr>
-        <w:t xml:space="preserve">تعديل بيانات </w:t>
+        <w:t>تعديل بيانات</w:t>
       </w:r>
       <w:r>
         <w:rPr>
@@ -1238,6 +1246,22 @@
           <w:color w:val="000000"/>
           <w:rtl/>
         </w:rPr>
+        <w:t xml:space="preserve"> حساب</w:t>
+      </w:r>
+      <w:r>
+        <w:rPr>
+          <w:rFonts w:hint="cs"/>
+          <w:color w:val="000000"/>
+          <w:rtl/>
+        </w:rPr>
+        <w:t xml:space="preserve"> </w:t>
+      </w:r>
+      <w:r>
+        <w:rPr>
+          <w:rFonts w:hint="cs"/>
+          <w:color w:val="000000"/>
+          <w:rtl/>
+        </w:rPr>
         <w:t>مستخدم</w:t>
       </w:r>
     </w:p>
@@ -1260,7 +1284,23 @@
           <w:color w:val="000000"/>
           <w:rtl/>
         </w:rPr>
-        <w:t xml:space="preserve">إيقاف تفعيل </w:t>
+        <w:t>إيقاف تفعيل</w:t>
+      </w:r>
+      <w:r>
+        <w:rPr>
+          <w:rFonts w:hint="cs"/>
+          <w:color w:val="000000"/>
+          <w:rtl/>
+        </w:rPr>
+        <w:t xml:space="preserve"> حساب</w:t>
+      </w:r>
+      <w:r>
+        <w:rPr>
+          <w:rFonts w:hint="cs"/>
+          <w:color w:val="000000"/>
+          <w:rtl/>
+        </w:rPr>
+        <w:t xml:space="preserve"> </w:t>
       </w:r>
       <w:r>
         <w:rPr>
@@ -1325,24 +1365,43 @@
           <w:szCs w:val="24"/>
           <w:rtl/>
         </w:rPr>
-        <w:t>عرض مستخدمين</w:t>
+        <w:t xml:space="preserve">عرض </w:t>
+      </w:r>
+      <w:r>
+        <w:rPr>
+          <w:rFonts w:asciiTheme="minorBidi" w:hAnsiTheme="minorBidi" w:cstheme="minorBidi" w:hint="cs"/>
+          <w:color w:val="000000"/>
+          <w:sz w:val="24"/>
+          <w:szCs w:val="24"/>
+          <w:rtl/>
+        </w:rPr>
+        <w:t>بيانات حساب مستخدم</w:t>
+      </w:r>
+    </w:p>
+    <w:p>
+      <w:pPr>
+        <w:pStyle w:val="Textbody"/>
+        <w:numPr>
+          <w:ilvl w:val="0"/>
+          <w:numId w:val="14"/>
+        </w:numPr>
+        <w:bidi/>
+        <w:spacing w:after="200" w:line="331" w:lineRule="auto"/>
+        <w:rPr>
+          <w:color w:val="000000"/>
+        </w:rPr>
+      </w:pPr>
+      <w:r>
+        <w:rPr>
+          <w:rFonts w:cs="Times New Roman"/>
+          <w:bCs/>
+          <w:color w:val="000000"/>
+          <w:rtl/>
+        </w:rPr>
+        <w:t>إدارة</w:t>
       </w:r>
       <w:bookmarkStart w:id="1" w:name="_GoBack"/>
       <w:bookmarkEnd w:id="1"/>
-    </w:p>
-    <w:p>
-      <w:pPr>
-        <w:pStyle w:val="Textbody"/>
-        <w:numPr>
-          <w:ilvl w:val="0"/>
-          <w:numId w:val="14"/>
-        </w:numPr>
-        <w:bidi/>
-        <w:spacing w:after="200" w:line="331" w:lineRule="auto"/>
-        <w:rPr>
-          <w:color w:val="000000"/>
-        </w:rPr>
-      </w:pPr>
       <w:r>
         <w:rPr>
           <w:rFonts w:cs="Times New Roman"/>
@@ -1350,7 +1409,7 @@
           <w:color w:val="000000"/>
           <w:rtl/>
         </w:rPr>
-        <w:t>إدارة المركز التدريبي</w:t>
+        <w:t xml:space="preserve"> المركز التدريبي</w:t>
       </w:r>
       <w:r>
         <w:rPr>
@@ -2035,6 +2094,30 @@
         <w:pStyle w:val="Textbody"/>
         <w:numPr>
           <w:ilvl w:val="0"/>
+          <w:numId w:val="25"/>
+        </w:numPr>
+        <w:bidi/>
+        <w:spacing w:after="200" w:line="331" w:lineRule="auto"/>
+        <w:ind w:left="360" w:firstLine="0"/>
+        <w:rPr>
+          <w:rFonts w:cs="Calibri, sans-serif"/>
+          <w:color w:val="000000"/>
+        </w:rPr>
+      </w:pPr>
+      <w:r>
+        <w:rPr>
+          <w:rFonts w:cs="Times New Roman" w:hint="cs"/>
+          <w:color w:val="000000"/>
+          <w:rtl/>
+        </w:rPr>
+        <w:t>عرض دورة</w:t>
+      </w:r>
+    </w:p>
+    <w:p>
+      <w:pPr>
+        <w:pStyle w:val="Textbody"/>
+        <w:numPr>
+          <w:ilvl w:val="0"/>
           <w:numId w:val="26"/>
         </w:numPr>
         <w:bidi/>
@@ -2157,156 +2240,6 @@
           <w:rtl/>
         </w:rPr>
         <w:t xml:space="preserve">عرض الإعلانات </w:t>
-      </w:r>
-    </w:p>
-    <w:p>
-      <w:pPr>
-        <w:pStyle w:val="Textbody"/>
-        <w:numPr>
-          <w:ilvl w:val="0"/>
-          <w:numId w:val="26"/>
-        </w:numPr>
-        <w:bidi/>
-        <w:spacing w:after="200" w:line="331" w:lineRule="auto"/>
-        <w:rPr>
-          <w:rFonts w:cs="Calibri, sans-serif"/>
-          <w:color w:val="000000"/>
-          <w:sz w:val="14"/>
-          <w:szCs w:val="14"/>
-        </w:rPr>
-      </w:pPr>
-      <w:r>
-        <w:rPr>
-          <w:rFonts w:cs="Times New Roman" w:hint="cs"/>
-          <w:b/>
-          <w:bCs/>
-          <w:color w:val="000000"/>
-          <w:sz w:val="24"/>
-          <w:szCs w:val="24"/>
-          <w:rtl/>
-        </w:rPr>
-        <w:t>إدارة المستخدمين</w:t>
-      </w:r>
-      <w:r>
-        <w:rPr>
-          <w:rFonts w:cs="Calibri, sans-serif" w:hint="cs"/>
-          <w:b/>
-          <w:bCs/>
-          <w:color w:val="000000"/>
-          <w:sz w:val="24"/>
-          <w:szCs w:val="24"/>
-          <w:rtl/>
-        </w:rPr>
-        <w:t>:</w:t>
-      </w:r>
-    </w:p>
-    <w:p>
-      <w:pPr>
-        <w:pStyle w:val="Textbody"/>
-        <w:numPr>
-          <w:ilvl w:val="0"/>
-          <w:numId w:val="31"/>
-        </w:numPr>
-        <w:bidi/>
-        <w:spacing w:after="200" w:line="331" w:lineRule="auto"/>
-        <w:rPr>
-          <w:rFonts w:asciiTheme="minorBidi" w:hAnsiTheme="minorBidi" w:cstheme="minorBidi"/>
-          <w:color w:val="000000"/>
-          <w:sz w:val="24"/>
-          <w:szCs w:val="24"/>
-        </w:rPr>
-      </w:pPr>
-      <w:r>
-        <w:rPr>
-          <w:rFonts w:asciiTheme="minorBidi" w:hAnsiTheme="minorBidi" w:cstheme="minorBidi"/>
-          <w:color w:val="000000"/>
-          <w:sz w:val="24"/>
-          <w:szCs w:val="24"/>
-          <w:rtl/>
-        </w:rPr>
-        <w:t>إضافة مستخدم</w:t>
-      </w:r>
-    </w:p>
-    <w:p>
-      <w:pPr>
-        <w:pStyle w:val="Textbody"/>
-        <w:numPr>
-          <w:ilvl w:val="0"/>
-          <w:numId w:val="31"/>
-        </w:numPr>
-        <w:bidi/>
-        <w:spacing w:after="200" w:line="331" w:lineRule="auto"/>
-        <w:rPr>
-          <w:rFonts w:asciiTheme="minorBidi" w:hAnsiTheme="minorBidi" w:cstheme="minorBidi"/>
-          <w:color w:val="000000"/>
-          <w:sz w:val="24"/>
-          <w:szCs w:val="24"/>
-        </w:rPr>
-      </w:pPr>
-      <w:r>
-        <w:rPr>
-          <w:rFonts w:asciiTheme="minorBidi" w:hAnsiTheme="minorBidi" w:cstheme="minorBidi" w:hint="cs"/>
-          <w:color w:val="000000"/>
-          <w:sz w:val="24"/>
-          <w:szCs w:val="24"/>
-          <w:rtl/>
-        </w:rPr>
-        <w:lastRenderedPageBreak/>
-        <w:t>تعديل بيانات مستخدم</w:t>
-      </w:r>
-    </w:p>
-    <w:p>
-      <w:pPr>
-        <w:pStyle w:val="Textbody"/>
-        <w:numPr>
-          <w:ilvl w:val="0"/>
-          <w:numId w:val="31"/>
-        </w:numPr>
-        <w:bidi/>
-        <w:spacing w:after="200" w:line="331" w:lineRule="auto"/>
-        <w:rPr>
-          <w:rFonts w:asciiTheme="minorBidi" w:hAnsiTheme="minorBidi" w:cstheme="minorBidi"/>
-          <w:color w:val="000000"/>
-          <w:sz w:val="24"/>
-          <w:szCs w:val="24"/>
-        </w:rPr>
-      </w:pPr>
-      <w:r>
-        <w:rPr>
-          <w:rFonts w:asciiTheme="minorBidi" w:hAnsiTheme="minorBidi" w:cstheme="minorBidi" w:hint="cs"/>
-          <w:color w:val="000000"/>
-          <w:sz w:val="24"/>
-          <w:szCs w:val="24"/>
-          <w:rtl/>
-        </w:rPr>
-        <w:t>إزالة مستخدم</w:t>
-      </w:r>
-    </w:p>
-    <w:p>
-      <w:pPr>
-        <w:pStyle w:val="Textbody"/>
-        <w:numPr>
-          <w:ilvl w:val="0"/>
-          <w:numId w:val="31"/>
-        </w:numPr>
-        <w:bidi/>
-        <w:spacing w:after="200" w:line="331" w:lineRule="auto"/>
-        <w:rPr>
-          <w:rFonts w:asciiTheme="minorBidi" w:hAnsiTheme="minorBidi" w:cstheme="minorBidi"/>
-          <w:color w:val="000000"/>
-          <w:sz w:val="24"/>
-          <w:szCs w:val="24"/>
-        </w:rPr>
-      </w:pPr>
-      <w:r>
-        <w:rPr>
-          <w:rFonts w:asciiTheme="minorBidi" w:hAnsiTheme="minorBidi" w:cstheme="minorBidi" w:hint="cs"/>
-          <w:color w:val="000000"/>
-          <w:sz w:val="24"/>
-          <w:szCs w:val="24"/>
-          <w:rtl/>
-        </w:rPr>
-        <w:t>عرض مستخدمين</w:t>
       </w:r>
     </w:p>
     <w:p>
@@ -2369,6 +2302,7 @@
           <w:szCs w:val="24"/>
           <w:rtl/>
         </w:rPr>
+        <w:lastRenderedPageBreak/>
         <w:t>هيا الدراسة التي يقوم فيها فريق العمل قبل البد</w:t>
       </w:r>
       <w:r>
@@ -6834,7 +6768,7 @@
 </file>
 
 <file path=customXml/itemProps1.xml><?xml version="1.0" encoding="utf-8"?>
-<ds:datastoreItem xmlns:ds="http://schemas.openxmlformats.org/officeDocument/2006/customXml" ds:itemID="{2AC32B22-574C-44FF-A841-58D2FB3B427E}">
+<ds:datastoreItem xmlns:ds="http://schemas.openxmlformats.org/officeDocument/2006/customXml" ds:itemID="{38E868EE-C8C0-418B-B529-2A732B62B488}">
   <ds:schemaRefs>
     <ds:schemaRef ds:uri="http://schemas.openxmlformats.org/officeDocument/2006/bibliography"/>
   </ds:schemaRefs>

</xml_diff>

<commit_message>
main use Case diagrams
</commit_message>
<xml_diff>
--- a/الباب الثاني.docx
+++ b/الباب الثاني.docx
@@ -759,8 +759,18 @@
           <w:color w:val="000000"/>
           <w:rtl/>
         </w:rPr>
-        <w:t>البحث عن مستخدمين أو مدربين</w:t>
-      </w:r>
+        <w:t>البحث عن مس</w:t>
+      </w:r>
+      <w:r>
+        <w:rPr>
+          <w:rFonts w:cs="Times New Roman"/>
+          <w:color w:val="000000"/>
+          <w:rtl/>
+        </w:rPr>
+        <w:t>تخدم</w:t>
+      </w:r>
+      <w:bookmarkStart w:id="1" w:name="_GoBack"/>
+      <w:bookmarkEnd w:id="1"/>
     </w:p>
     <w:p>
       <w:pPr>
@@ -783,7 +793,7 @@
           <w:color w:val="000000"/>
           <w:rtl/>
         </w:rPr>
-        <w:t>عرض مستخدمين او مدربين</w:t>
+        <w:t xml:space="preserve">عرض مستخدمين </w:t>
       </w:r>
     </w:p>
     <w:p>
@@ -899,11 +909,11 @@
       </w:pPr>
       <w:r>
         <w:rPr>
-          <w:rFonts w:cs="Times New Roman"/>
-          <w:color w:val="000000"/>
-          <w:rtl/>
-        </w:rPr>
-        <w:t>إرسال إشعارات</w:t>
+          <w:rFonts w:cs="Times New Roman" w:hint="cs"/>
+          <w:color w:val="000000"/>
+          <w:rtl/>
+        </w:rPr>
+        <w:t>عرض مركز تدريبي</w:t>
       </w:r>
     </w:p>
     <w:p>
@@ -923,11 +933,35 @@
       </w:pPr>
       <w:r>
         <w:rPr>
+          <w:rFonts w:cs="Times New Roman"/>
+          <w:color w:val="000000"/>
+          <w:rtl/>
+        </w:rPr>
+        <w:lastRenderedPageBreak/>
+        <w:t>إرسال إشعارات</w:t>
+      </w:r>
+    </w:p>
+    <w:p>
+      <w:pPr>
+        <w:pStyle w:val="Textbody"/>
+        <w:numPr>
+          <w:ilvl w:val="0"/>
+          <w:numId w:val="11"/>
+        </w:numPr>
+        <w:bidi/>
+        <w:spacing w:after="200" w:line="331" w:lineRule="auto"/>
+        <w:ind w:left="360" w:firstLine="0"/>
+        <w:rPr>
+          <w:rFonts w:cs="Calibri, sans-serif"/>
+          <w:color w:val="000000"/>
+        </w:rPr>
+      </w:pPr>
+      <w:r>
+        <w:rPr>
           <w:rFonts w:cs="Times New Roman" w:hint="cs"/>
           <w:color w:val="000000"/>
           <w:rtl/>
         </w:rPr>
-        <w:lastRenderedPageBreak/>
         <w:t>عرض الإشعارات</w:t>
       </w:r>
     </w:p>
@@ -1398,10 +1432,128 @@
           <w:color w:val="000000"/>
           <w:rtl/>
         </w:rPr>
-        <w:t>إدارة</w:t>
-      </w:r>
-      <w:bookmarkStart w:id="1" w:name="_GoBack"/>
-      <w:bookmarkEnd w:id="1"/>
+        <w:t>إدارة المركز التدريبي</w:t>
+      </w:r>
+      <w:r>
+        <w:rPr>
+          <w:rFonts w:ascii="Calibri, sans-serif" w:hAnsi="Calibri, sans-serif"/>
+          <w:b/>
+          <w:color w:val="000000"/>
+          <w:rtl/>
+        </w:rPr>
+        <w:t>:</w:t>
+      </w:r>
+    </w:p>
+    <w:p>
+      <w:pPr>
+        <w:pStyle w:val="Textbody"/>
+        <w:numPr>
+          <w:ilvl w:val="0"/>
+          <w:numId w:val="15"/>
+        </w:numPr>
+        <w:bidi/>
+        <w:spacing w:after="200" w:line="331" w:lineRule="auto"/>
+        <w:ind w:left="360" w:firstLine="0"/>
+        <w:rPr>
+          <w:rFonts w:cs="Calibri, sans-serif"/>
+          <w:color w:val="000000"/>
+        </w:rPr>
+      </w:pPr>
+      <w:r>
+        <w:rPr>
+          <w:rFonts w:cs="Times New Roman"/>
+          <w:color w:val="000000"/>
+          <w:rtl/>
+        </w:rPr>
+        <w:t>طلب إضافة مركز تدريبي</w:t>
+      </w:r>
+    </w:p>
+    <w:p>
+      <w:pPr>
+        <w:pStyle w:val="Textbody"/>
+        <w:numPr>
+          <w:ilvl w:val="0"/>
+          <w:numId w:val="15"/>
+        </w:numPr>
+        <w:bidi/>
+        <w:spacing w:after="200" w:line="331" w:lineRule="auto"/>
+        <w:ind w:left="360" w:firstLine="0"/>
+        <w:rPr>
+          <w:rFonts w:cs="Calibri, sans-serif"/>
+          <w:color w:val="000000"/>
+        </w:rPr>
+      </w:pPr>
+      <w:r>
+        <w:rPr>
+          <w:rFonts w:cs="Times New Roman"/>
+          <w:color w:val="000000"/>
+          <w:rtl/>
+        </w:rPr>
+        <w:t>تعديل بيانات مركز تدريبي</w:t>
+      </w:r>
+    </w:p>
+    <w:p>
+      <w:pPr>
+        <w:pStyle w:val="Textbody"/>
+        <w:numPr>
+          <w:ilvl w:val="0"/>
+          <w:numId w:val="15"/>
+        </w:numPr>
+        <w:bidi/>
+        <w:spacing w:after="200" w:line="331" w:lineRule="auto"/>
+        <w:ind w:left="360" w:firstLine="0"/>
+        <w:rPr>
+          <w:rFonts w:cs="Calibri, sans-serif"/>
+          <w:color w:val="000000"/>
+        </w:rPr>
+      </w:pPr>
+      <w:r>
+        <w:rPr>
+          <w:rFonts w:cs="Times New Roman" w:hint="cs"/>
+          <w:color w:val="000000"/>
+          <w:rtl/>
+        </w:rPr>
+        <w:t>حذف مركز تدريبي</w:t>
+      </w:r>
+    </w:p>
+    <w:p>
+      <w:pPr>
+        <w:pStyle w:val="Textbody"/>
+        <w:numPr>
+          <w:ilvl w:val="0"/>
+          <w:numId w:val="15"/>
+        </w:numPr>
+        <w:bidi/>
+        <w:spacing w:after="200" w:line="331" w:lineRule="auto"/>
+        <w:ind w:left="360" w:firstLine="0"/>
+        <w:rPr>
+          <w:rFonts w:cs="Calibri, sans-serif"/>
+          <w:color w:val="000000"/>
+        </w:rPr>
+      </w:pPr>
+      <w:r>
+        <w:rPr>
+          <w:rFonts w:cs="Times New Roman" w:hint="cs"/>
+          <w:color w:val="000000"/>
+          <w:rtl/>
+        </w:rPr>
+        <w:t>عرض مراكز تدريبية</w:t>
+      </w:r>
+    </w:p>
+    <w:p>
+      <w:pPr>
+        <w:pStyle w:val="Textbody"/>
+        <w:numPr>
+          <w:ilvl w:val="0"/>
+          <w:numId w:val="16"/>
+        </w:numPr>
+        <w:bidi/>
+        <w:spacing w:after="200" w:line="331" w:lineRule="auto"/>
+        <w:ind w:left="360" w:firstLine="0"/>
+        <w:rPr>
+          <w:color w:val="000000"/>
+        </w:rPr>
+      </w:pPr>
       <w:r>
         <w:rPr>
           <w:rFonts w:cs="Times New Roman"/>
@@ -1409,7 +1561,7 @@
           <w:color w:val="000000"/>
           <w:rtl/>
         </w:rPr>
-        <w:t xml:space="preserve"> المركز التدريبي</w:t>
+        <w:t>إدارة الدورات</w:t>
       </w:r>
       <w:r>
         <w:rPr>
@@ -1426,7 +1578,7 @@
         <w:pStyle w:val="Textbody"/>
         <w:numPr>
           <w:ilvl w:val="0"/>
-          <w:numId w:val="15"/>
+          <w:numId w:val="17"/>
         </w:numPr>
         <w:bidi/>
         <w:spacing w:after="200" w:line="331" w:lineRule="auto"/>
@@ -1442,15 +1594,15 @@
           <w:color w:val="000000"/>
           <w:rtl/>
         </w:rPr>
-        <w:t>طلب إضافة مركز تدريبي</w:t>
-      </w:r>
-    </w:p>
-    <w:p>
-      <w:pPr>
-        <w:pStyle w:val="Textbody"/>
-        <w:numPr>
-          <w:ilvl w:val="0"/>
-          <w:numId w:val="15"/>
+        <w:t>إضافة دورة تدريبية</w:t>
+      </w:r>
+    </w:p>
+    <w:p>
+      <w:pPr>
+        <w:pStyle w:val="Textbody"/>
+        <w:numPr>
+          <w:ilvl w:val="0"/>
+          <w:numId w:val="17"/>
         </w:numPr>
         <w:bidi/>
         <w:spacing w:after="200" w:line="331" w:lineRule="auto"/>
@@ -1466,15 +1618,15 @@
           <w:color w:val="000000"/>
           <w:rtl/>
         </w:rPr>
-        <w:t>تعديل بيانات مركز تدريبي</w:t>
-      </w:r>
-    </w:p>
-    <w:p>
-      <w:pPr>
-        <w:pStyle w:val="Textbody"/>
-        <w:numPr>
-          <w:ilvl w:val="0"/>
-          <w:numId w:val="15"/>
+        <w:t>تعديل بيانات دورة تدريبية</w:t>
+      </w:r>
+    </w:p>
+    <w:p>
+      <w:pPr>
+        <w:pStyle w:val="Textbody"/>
+        <w:numPr>
+          <w:ilvl w:val="0"/>
+          <w:numId w:val="17"/>
         </w:numPr>
         <w:bidi/>
         <w:spacing w:after="200" w:line="331" w:lineRule="auto"/>
@@ -1486,19 +1638,20 @@
       </w:pPr>
       <w:r>
         <w:rPr>
-          <w:rFonts w:cs="Times New Roman" w:hint="cs"/>
-          <w:color w:val="000000"/>
-          <w:rtl/>
-        </w:rPr>
-        <w:t>حذف مركز تدريبي</w:t>
-      </w:r>
-    </w:p>
-    <w:p>
-      <w:pPr>
-        <w:pStyle w:val="Textbody"/>
-        <w:numPr>
-          <w:ilvl w:val="0"/>
-          <w:numId w:val="15"/>
+          <w:rFonts w:cs="Times New Roman"/>
+          <w:color w:val="000000"/>
+          <w:rtl/>
+        </w:rPr>
+        <w:lastRenderedPageBreak/>
+        <w:t>حذف بيانات دورة تدريبية</w:t>
+      </w:r>
+    </w:p>
+    <w:p>
+      <w:pPr>
+        <w:pStyle w:val="Textbody"/>
+        <w:numPr>
+          <w:ilvl w:val="0"/>
+          <w:numId w:val="17"/>
         </w:numPr>
         <w:bidi/>
         <w:spacing w:after="200" w:line="331" w:lineRule="auto"/>
@@ -1514,15 +1667,15 @@
           <w:color w:val="000000"/>
           <w:rtl/>
         </w:rPr>
-        <w:t>عرض مراكز تدريبية</w:t>
-      </w:r>
-    </w:p>
-    <w:p>
-      <w:pPr>
-        <w:pStyle w:val="Textbody"/>
-        <w:numPr>
-          <w:ilvl w:val="0"/>
-          <w:numId w:val="16"/>
+        <w:t>عرض بيانات دورة تدريبية</w:t>
+      </w:r>
+    </w:p>
+    <w:p>
+      <w:pPr>
+        <w:pStyle w:val="Textbody"/>
+        <w:numPr>
+          <w:ilvl w:val="0"/>
+          <w:numId w:val="18"/>
         </w:numPr>
         <w:bidi/>
         <w:spacing w:after="200" w:line="331" w:lineRule="auto"/>
@@ -1538,7 +1691,7 @@
           <w:color w:val="000000"/>
           <w:rtl/>
         </w:rPr>
-        <w:t>إدارة الدورات</w:t>
+        <w:t>إدارة المدربين</w:t>
       </w:r>
       <w:r>
         <w:rPr>
@@ -1555,7 +1708,7 @@
         <w:pStyle w:val="Textbody"/>
         <w:numPr>
           <w:ilvl w:val="0"/>
-          <w:numId w:val="17"/>
+          <w:numId w:val="19"/>
         </w:numPr>
         <w:bidi/>
         <w:spacing w:after="200" w:line="331" w:lineRule="auto"/>
@@ -1571,15 +1724,15 @@
           <w:color w:val="000000"/>
           <w:rtl/>
         </w:rPr>
-        <w:t>إضافة دورة تدريبية</w:t>
-      </w:r>
-    </w:p>
-    <w:p>
-      <w:pPr>
-        <w:pStyle w:val="Textbody"/>
-        <w:numPr>
-          <w:ilvl w:val="0"/>
-          <w:numId w:val="17"/>
+        <w:t>إضافة مدرب</w:t>
+      </w:r>
+    </w:p>
+    <w:p>
+      <w:pPr>
+        <w:pStyle w:val="Textbody"/>
+        <w:numPr>
+          <w:ilvl w:val="0"/>
+          <w:numId w:val="19"/>
         </w:numPr>
         <w:bidi/>
         <w:spacing w:after="200" w:line="331" w:lineRule="auto"/>
@@ -1595,15 +1748,15 @@
           <w:color w:val="000000"/>
           <w:rtl/>
         </w:rPr>
-        <w:t>تعديل بيانات دورة تدريبية</w:t>
-      </w:r>
-    </w:p>
-    <w:p>
-      <w:pPr>
-        <w:pStyle w:val="Textbody"/>
-        <w:numPr>
-          <w:ilvl w:val="0"/>
-          <w:numId w:val="17"/>
+        <w:t>تعديل بيانات مدرب</w:t>
+      </w:r>
+    </w:p>
+    <w:p>
+      <w:pPr>
+        <w:pStyle w:val="Textbody"/>
+        <w:numPr>
+          <w:ilvl w:val="0"/>
+          <w:numId w:val="19"/>
         </w:numPr>
         <w:bidi/>
         <w:spacing w:after="200" w:line="331" w:lineRule="auto"/>
@@ -1619,15 +1772,15 @@
           <w:color w:val="000000"/>
           <w:rtl/>
         </w:rPr>
-        <w:t>حذف بيانات دورة تدريبية</w:t>
-      </w:r>
-    </w:p>
-    <w:p>
-      <w:pPr>
-        <w:pStyle w:val="Textbody"/>
-        <w:numPr>
-          <w:ilvl w:val="0"/>
-          <w:numId w:val="17"/>
+        <w:t>حذف بيانات مدرب</w:t>
+      </w:r>
+    </w:p>
+    <w:p>
+      <w:pPr>
+        <w:pStyle w:val="Textbody"/>
+        <w:numPr>
+          <w:ilvl w:val="0"/>
+          <w:numId w:val="19"/>
         </w:numPr>
         <w:bidi/>
         <w:spacing w:after="200" w:line="331" w:lineRule="auto"/>
@@ -1643,16 +1796,15 @@
           <w:color w:val="000000"/>
           <w:rtl/>
         </w:rPr>
-        <w:lastRenderedPageBreak/>
-        <w:t>عرض بيانات دورة تدريبية</w:t>
-      </w:r>
-    </w:p>
-    <w:p>
-      <w:pPr>
-        <w:pStyle w:val="Textbody"/>
-        <w:numPr>
-          <w:ilvl w:val="0"/>
-          <w:numId w:val="18"/>
+        <w:t>عرض بيانات مدرب</w:t>
+      </w:r>
+    </w:p>
+    <w:p>
+      <w:pPr>
+        <w:pStyle w:val="Textbody"/>
+        <w:numPr>
+          <w:ilvl w:val="0"/>
+          <w:numId w:val="20"/>
         </w:numPr>
         <w:bidi/>
         <w:spacing w:after="200" w:line="331" w:lineRule="auto"/>
@@ -1668,7 +1820,7 @@
           <w:color w:val="000000"/>
           <w:rtl/>
         </w:rPr>
-        <w:t>إدارة المدربين</w:t>
+        <w:t>إدارة التقييمات</w:t>
       </w:r>
       <w:r>
         <w:rPr>
@@ -1685,7 +1837,7 @@
         <w:pStyle w:val="Textbody"/>
         <w:numPr>
           <w:ilvl w:val="0"/>
-          <w:numId w:val="19"/>
+          <w:numId w:val="21"/>
         </w:numPr>
         <w:bidi/>
         <w:spacing w:after="200" w:line="331" w:lineRule="auto"/>
@@ -1701,15 +1853,15 @@
           <w:color w:val="000000"/>
           <w:rtl/>
         </w:rPr>
-        <w:t>إضافة مدرب</w:t>
-      </w:r>
-    </w:p>
-    <w:p>
-      <w:pPr>
-        <w:pStyle w:val="Textbody"/>
-        <w:numPr>
-          <w:ilvl w:val="0"/>
-          <w:numId w:val="19"/>
+        <w:t>إضافة تقييم</w:t>
+      </w:r>
+    </w:p>
+    <w:p>
+      <w:pPr>
+        <w:pStyle w:val="Textbody"/>
+        <w:numPr>
+          <w:ilvl w:val="0"/>
+          <w:numId w:val="21"/>
         </w:numPr>
         <w:bidi/>
         <w:spacing w:after="200" w:line="331" w:lineRule="auto"/>
@@ -1725,15 +1877,15 @@
           <w:color w:val="000000"/>
           <w:rtl/>
         </w:rPr>
-        <w:t>تعديل بيانات مدرب</w:t>
-      </w:r>
-    </w:p>
-    <w:p>
-      <w:pPr>
-        <w:pStyle w:val="Textbody"/>
-        <w:numPr>
-          <w:ilvl w:val="0"/>
-          <w:numId w:val="19"/>
+        <w:t>تعديل تقييم</w:t>
+      </w:r>
+    </w:p>
+    <w:p>
+      <w:pPr>
+        <w:pStyle w:val="Textbody"/>
+        <w:numPr>
+          <w:ilvl w:val="0"/>
+          <w:numId w:val="21"/>
         </w:numPr>
         <w:bidi/>
         <w:spacing w:after="200" w:line="331" w:lineRule="auto"/>
@@ -1749,45 +1901,144 @@
           <w:color w:val="000000"/>
           <w:rtl/>
         </w:rPr>
-        <w:t>حذف بيانات مدرب</w:t>
-      </w:r>
-    </w:p>
-    <w:p>
-      <w:pPr>
-        <w:pStyle w:val="Textbody"/>
-        <w:numPr>
-          <w:ilvl w:val="0"/>
-          <w:numId w:val="19"/>
+        <w:t>حذف تقييم</w:t>
+      </w:r>
+      <w:r>
+        <w:rPr>
+          <w:rFonts w:cs="Calibri, sans-serif"/>
+          <w:color w:val="000000"/>
+          <w:rtl/>
+        </w:rPr>
+        <w:t> </w:t>
+      </w:r>
+    </w:p>
+    <w:p>
+      <w:pPr>
+        <w:pStyle w:val="Textbody"/>
+        <w:numPr>
+          <w:ilvl w:val="0"/>
+          <w:numId w:val="22"/>
         </w:numPr>
         <w:bidi/>
         <w:spacing w:after="200" w:line="331" w:lineRule="auto"/>
         <w:ind w:left="360" w:firstLine="0"/>
         <w:rPr>
-          <w:rFonts w:cs="Calibri, sans-serif"/>
-          <w:color w:val="000000"/>
-        </w:rPr>
-      </w:pPr>
-      <w:r>
-        <w:rPr>
-          <w:rFonts w:cs="Times New Roman" w:hint="cs"/>
-          <w:color w:val="000000"/>
-          <w:rtl/>
-        </w:rPr>
-        <w:t>عرض بيانات مدرب</w:t>
-      </w:r>
-    </w:p>
-    <w:p>
-      <w:pPr>
-        <w:pStyle w:val="Textbody"/>
-        <w:numPr>
-          <w:ilvl w:val="0"/>
-          <w:numId w:val="20"/>
+          <w:color w:val="000000"/>
+        </w:rPr>
+      </w:pPr>
+      <w:r>
+        <w:rPr>
+          <w:rFonts w:cs="Times New Roman"/>
+          <w:bCs/>
+          <w:color w:val="000000"/>
+          <w:rtl/>
+        </w:rPr>
+        <w:t>إدارة التواصل</w:t>
+      </w:r>
+      <w:r>
+        <w:rPr>
+          <w:rFonts w:ascii="Calibri, sans-serif" w:hAnsi="Calibri, sans-serif"/>
+          <w:b/>
+          <w:color w:val="000000"/>
+          <w:rtl/>
+        </w:rPr>
+        <w:t>:</w:t>
+      </w:r>
+    </w:p>
+    <w:p>
+      <w:pPr>
+        <w:pStyle w:val="Textbody"/>
+        <w:numPr>
+          <w:ilvl w:val="0"/>
+          <w:numId w:val="23"/>
         </w:numPr>
         <w:bidi/>
         <w:spacing w:after="200" w:line="331" w:lineRule="auto"/>
         <w:ind w:left="360" w:firstLine="0"/>
         <w:rPr>
-          <w:color w:val="000000"/>
+          <w:rFonts w:cs="Calibri, sans-serif"/>
+          <w:color w:val="000000"/>
+        </w:rPr>
+      </w:pPr>
+      <w:r>
+        <w:rPr>
+          <w:rFonts w:cs="Times New Roman"/>
+          <w:color w:val="000000"/>
+          <w:rtl/>
+        </w:rPr>
+        <w:t>محادث عميل مع مركز تدريبي</w:t>
+      </w:r>
+    </w:p>
+    <w:p>
+      <w:pPr>
+        <w:pStyle w:val="Textbody"/>
+        <w:numPr>
+          <w:ilvl w:val="0"/>
+          <w:numId w:val="23"/>
+        </w:numPr>
+        <w:bidi/>
+        <w:spacing w:after="200" w:line="331" w:lineRule="auto"/>
+        <w:ind w:left="360" w:firstLine="0"/>
+        <w:rPr>
+          <w:rFonts w:cs="Calibri, sans-serif"/>
+          <w:color w:val="000000"/>
+        </w:rPr>
+      </w:pPr>
+      <w:r>
+        <w:rPr>
+          <w:rFonts w:cs="Times New Roman"/>
+          <w:color w:val="000000"/>
+          <w:rtl/>
+        </w:rPr>
+        <w:t>إرسال رسائل بريدية</w:t>
+      </w:r>
+    </w:p>
+    <w:p>
+      <w:pPr>
+        <w:pStyle w:val="Textbody"/>
+        <w:numPr>
+          <w:ilvl w:val="0"/>
+          <w:numId w:val="23"/>
+        </w:numPr>
+        <w:bidi/>
+        <w:spacing w:after="200" w:line="331" w:lineRule="auto"/>
+        <w:ind w:left="360" w:firstLine="0"/>
+        <w:rPr>
+          <w:rFonts w:cs="Calibri, sans-serif"/>
+          <w:color w:val="000000"/>
+        </w:rPr>
+      </w:pPr>
+      <w:r>
+        <w:rPr>
+          <w:rFonts w:cs="Times New Roman"/>
+          <w:color w:val="000000"/>
+          <w:rtl/>
+        </w:rPr>
+        <w:t>إشعارات للعملاء</w:t>
+      </w:r>
+      <w:r>
+        <w:rPr>
+          <w:rFonts w:cs="Calibri, sans-serif"/>
+          <w:color w:val="000000"/>
+          <w:rtl/>
+        </w:rPr>
+        <w:t> </w:t>
+      </w:r>
+    </w:p>
+    <w:p>
+      <w:pPr>
+        <w:pStyle w:val="Textbody"/>
+        <w:numPr>
+          <w:ilvl w:val="0"/>
+          <w:numId w:val="24"/>
+        </w:numPr>
+        <w:bidi/>
+        <w:spacing w:after="200" w:line="331" w:lineRule="auto"/>
+        <w:ind w:left="360" w:firstLine="0"/>
+        <w:rPr>
+          <w:color w:val="000000"/>
+          <w:sz w:val="24"/>
+          <w:szCs w:val="24"/>
         </w:rPr>
       </w:pPr>
       <w:r>
@@ -1795,15 +2046,19 @@
           <w:rFonts w:cs="Times New Roman"/>
           <w:bCs/>
           <w:color w:val="000000"/>
-          <w:rtl/>
-        </w:rPr>
-        <w:t>إدارة التقييمات</w:t>
+          <w:sz w:val="24"/>
+          <w:szCs w:val="24"/>
+          <w:rtl/>
+        </w:rPr>
+        <w:t>إدارة الوصول</w:t>
       </w:r>
       <w:r>
         <w:rPr>
           <w:rFonts w:ascii="Calibri, sans-serif" w:hAnsi="Calibri, sans-serif"/>
           <w:b/>
           <w:color w:val="000000"/>
+          <w:sz w:val="24"/>
+          <w:szCs w:val="24"/>
           <w:rtl/>
         </w:rPr>
         <w:t>:</w:t>
@@ -1814,7 +2069,7 @@
         <w:pStyle w:val="Textbody"/>
         <w:numPr>
           <w:ilvl w:val="0"/>
-          <w:numId w:val="21"/>
+          <w:numId w:val="25"/>
         </w:numPr>
         <w:bidi/>
         <w:spacing w:after="200" w:line="331" w:lineRule="auto"/>
@@ -1830,15 +2085,23 @@
           <w:color w:val="000000"/>
           <w:rtl/>
         </w:rPr>
-        <w:t>إضافة تقييم</w:t>
-      </w:r>
-    </w:p>
-    <w:p>
-      <w:pPr>
-        <w:pStyle w:val="Textbody"/>
-        <w:numPr>
-          <w:ilvl w:val="0"/>
-          <w:numId w:val="21"/>
+        <w:t>البحث عن دورة</w:t>
+      </w:r>
+      <w:r>
+        <w:rPr>
+          <w:rFonts w:cs="Times New Roman" w:hint="cs"/>
+          <w:color w:val="000000"/>
+          <w:rtl/>
+        </w:rPr>
+        <w:t xml:space="preserve"> تدريبية</w:t>
+      </w:r>
+    </w:p>
+    <w:p>
+      <w:pPr>
+        <w:pStyle w:val="Textbody"/>
+        <w:numPr>
+          <w:ilvl w:val="0"/>
+          <w:numId w:val="25"/>
         </w:numPr>
         <w:bidi/>
         <w:spacing w:after="200" w:line="331" w:lineRule="auto"/>
@@ -1854,15 +2117,23 @@
           <w:color w:val="000000"/>
           <w:rtl/>
         </w:rPr>
-        <w:t>تعديل تقييم</w:t>
-      </w:r>
-    </w:p>
-    <w:p>
-      <w:pPr>
-        <w:pStyle w:val="Textbody"/>
-        <w:numPr>
-          <w:ilvl w:val="0"/>
-          <w:numId w:val="21"/>
+        <w:t>فلترة الدورات</w:t>
+      </w:r>
+      <w:r>
+        <w:rPr>
+          <w:rFonts w:cs="Times New Roman" w:hint="cs"/>
+          <w:color w:val="000000"/>
+          <w:rtl/>
+        </w:rPr>
+        <w:t xml:space="preserve"> التدريبية</w:t>
+      </w:r>
+    </w:p>
+    <w:p>
+      <w:pPr>
+        <w:pStyle w:val="Textbody"/>
+        <w:numPr>
+          <w:ilvl w:val="0"/>
+          <w:numId w:val="25"/>
         </w:numPr>
         <w:bidi/>
         <w:spacing w:after="200" w:line="331" w:lineRule="auto"/>
@@ -1874,243 +2145,19 @@
       </w:pPr>
       <w:r>
         <w:rPr>
-          <w:rFonts w:cs="Times New Roman"/>
-          <w:color w:val="000000"/>
-          <w:rtl/>
-        </w:rPr>
-        <w:t>حذف تقييم</w:t>
-      </w:r>
-      <w:r>
-        <w:rPr>
-          <w:rFonts w:cs="Calibri, sans-serif"/>
-          <w:color w:val="000000"/>
-          <w:rtl/>
-        </w:rPr>
-        <w:t> </w:t>
-      </w:r>
-    </w:p>
-    <w:p>
-      <w:pPr>
-        <w:pStyle w:val="Textbody"/>
-        <w:numPr>
-          <w:ilvl w:val="0"/>
-          <w:numId w:val="22"/>
-        </w:numPr>
-        <w:bidi/>
-        <w:spacing w:after="200" w:line="331" w:lineRule="auto"/>
-        <w:ind w:left="360" w:firstLine="0"/>
-        <w:rPr>
-          <w:color w:val="000000"/>
-        </w:rPr>
-      </w:pPr>
-      <w:r>
-        <w:rPr>
-          <w:rFonts w:cs="Times New Roman"/>
-          <w:bCs/>
-          <w:color w:val="000000"/>
-          <w:rtl/>
-        </w:rPr>
-        <w:t>إدارة التواصل</w:t>
-      </w:r>
-      <w:r>
-        <w:rPr>
-          <w:rFonts w:ascii="Calibri, sans-serif" w:hAnsi="Calibri, sans-serif"/>
-          <w:b/>
-          <w:color w:val="000000"/>
-          <w:rtl/>
-        </w:rPr>
-        <w:t>:</w:t>
-      </w:r>
-    </w:p>
-    <w:p>
-      <w:pPr>
-        <w:pStyle w:val="Textbody"/>
-        <w:numPr>
-          <w:ilvl w:val="0"/>
-          <w:numId w:val="23"/>
-        </w:numPr>
-        <w:bidi/>
-        <w:spacing w:after="200" w:line="331" w:lineRule="auto"/>
-        <w:ind w:left="360" w:firstLine="0"/>
-        <w:rPr>
-          <w:rFonts w:cs="Calibri, sans-serif"/>
-          <w:color w:val="000000"/>
-        </w:rPr>
-      </w:pPr>
-      <w:r>
-        <w:rPr>
-          <w:rFonts w:cs="Times New Roman"/>
-          <w:color w:val="000000"/>
-          <w:rtl/>
-        </w:rPr>
-        <w:t>محادث عميل مع مركز تدريبي</w:t>
-      </w:r>
-    </w:p>
-    <w:p>
-      <w:pPr>
-        <w:pStyle w:val="Textbody"/>
-        <w:numPr>
-          <w:ilvl w:val="0"/>
-          <w:numId w:val="23"/>
-        </w:numPr>
-        <w:bidi/>
-        <w:spacing w:after="200" w:line="331" w:lineRule="auto"/>
-        <w:ind w:left="360" w:firstLine="0"/>
-        <w:rPr>
-          <w:rFonts w:cs="Calibri, sans-serif"/>
-          <w:color w:val="000000"/>
-        </w:rPr>
-      </w:pPr>
-      <w:r>
-        <w:rPr>
-          <w:rFonts w:cs="Times New Roman"/>
-          <w:color w:val="000000"/>
-          <w:rtl/>
-        </w:rPr>
-        <w:t>إرسال رسائل بريدية</w:t>
-      </w:r>
-    </w:p>
-    <w:p>
-      <w:pPr>
-        <w:pStyle w:val="Textbody"/>
-        <w:numPr>
-          <w:ilvl w:val="0"/>
-          <w:numId w:val="23"/>
-        </w:numPr>
-        <w:bidi/>
-        <w:spacing w:after="200" w:line="331" w:lineRule="auto"/>
-        <w:ind w:left="360" w:firstLine="0"/>
-        <w:rPr>
-          <w:rFonts w:cs="Calibri, sans-serif"/>
-          <w:color w:val="000000"/>
-        </w:rPr>
-      </w:pPr>
-      <w:r>
-        <w:rPr>
-          <w:rFonts w:cs="Times New Roman"/>
-          <w:color w:val="000000"/>
-          <w:rtl/>
-        </w:rPr>
-        <w:t>إشعارات للعملاء</w:t>
-      </w:r>
-      <w:r>
-        <w:rPr>
-          <w:rFonts w:cs="Calibri, sans-serif"/>
-          <w:color w:val="000000"/>
-          <w:rtl/>
-        </w:rPr>
-        <w:t> </w:t>
-      </w:r>
-    </w:p>
-    <w:p>
-      <w:pPr>
-        <w:pStyle w:val="Textbody"/>
-        <w:numPr>
-          <w:ilvl w:val="0"/>
-          <w:numId w:val="24"/>
-        </w:numPr>
-        <w:bidi/>
-        <w:spacing w:after="200" w:line="331" w:lineRule="auto"/>
-        <w:ind w:left="360" w:firstLine="0"/>
-        <w:rPr>
-          <w:color w:val="000000"/>
-          <w:sz w:val="24"/>
-          <w:szCs w:val="24"/>
-        </w:rPr>
-      </w:pPr>
-      <w:r>
-        <w:rPr>
-          <w:rFonts w:cs="Times New Roman"/>
-          <w:bCs/>
-          <w:color w:val="000000"/>
-          <w:sz w:val="24"/>
-          <w:szCs w:val="24"/>
-          <w:rtl/>
-        </w:rPr>
-        <w:t>إدارة الوصول</w:t>
-      </w:r>
-      <w:r>
-        <w:rPr>
-          <w:rFonts w:ascii="Calibri, sans-serif" w:hAnsi="Calibri, sans-serif"/>
-          <w:b/>
-          <w:color w:val="000000"/>
-          <w:sz w:val="24"/>
-          <w:szCs w:val="24"/>
-          <w:rtl/>
-        </w:rPr>
-        <w:t>:</w:t>
-      </w:r>
-    </w:p>
-    <w:p>
-      <w:pPr>
-        <w:pStyle w:val="Textbody"/>
-        <w:numPr>
-          <w:ilvl w:val="0"/>
-          <w:numId w:val="25"/>
-        </w:numPr>
-        <w:bidi/>
-        <w:spacing w:after="200" w:line="331" w:lineRule="auto"/>
-        <w:ind w:left="360" w:firstLine="0"/>
-        <w:rPr>
-          <w:rFonts w:cs="Calibri, sans-serif"/>
-          <w:color w:val="000000"/>
-        </w:rPr>
-      </w:pPr>
-      <w:r>
-        <w:rPr>
-          <w:rFonts w:cs="Times New Roman"/>
-          <w:color w:val="000000"/>
-          <w:rtl/>
-        </w:rPr>
-        <w:t>البحث عن دورة</w:t>
-      </w:r>
-    </w:p>
-    <w:p>
-      <w:pPr>
-        <w:pStyle w:val="Textbody"/>
-        <w:numPr>
-          <w:ilvl w:val="0"/>
-          <w:numId w:val="25"/>
-        </w:numPr>
-        <w:bidi/>
-        <w:spacing w:after="200" w:line="331" w:lineRule="auto"/>
-        <w:ind w:left="360" w:firstLine="0"/>
-        <w:rPr>
-          <w:rFonts w:cs="Calibri, sans-serif"/>
-          <w:color w:val="000000"/>
-        </w:rPr>
-      </w:pPr>
-      <w:r>
-        <w:rPr>
-          <w:rFonts w:cs="Times New Roman"/>
-          <w:color w:val="000000"/>
-          <w:rtl/>
-        </w:rPr>
-        <w:t>فلترة الدورات</w:t>
-      </w:r>
-    </w:p>
-    <w:p>
-      <w:pPr>
-        <w:pStyle w:val="Textbody"/>
-        <w:numPr>
-          <w:ilvl w:val="0"/>
-          <w:numId w:val="25"/>
-        </w:numPr>
-        <w:bidi/>
-        <w:spacing w:after="200" w:line="331" w:lineRule="auto"/>
-        <w:ind w:left="360" w:firstLine="0"/>
-        <w:rPr>
-          <w:rFonts w:cs="Calibri, sans-serif"/>
-          <w:color w:val="000000"/>
-        </w:rPr>
-      </w:pPr>
-      <w:r>
-        <w:rPr>
           <w:rFonts w:cs="Times New Roman" w:hint="cs"/>
           <w:color w:val="000000"/>
           <w:rtl/>
         </w:rPr>
         <w:t>عرض دورة</w:t>
+      </w:r>
+      <w:r>
+        <w:rPr>
+          <w:rFonts w:cs="Times New Roman" w:hint="cs"/>
+          <w:color w:val="000000"/>
+          <w:rtl/>
+        </w:rPr>
+        <w:t xml:space="preserve"> تدريبية</w:t>
       </w:r>
     </w:p>
     <w:p>
@@ -2266,6 +2313,7 @@
           <w:szCs w:val="32"/>
           <w:rtl/>
         </w:rPr>
+        <w:lastRenderedPageBreak/>
         <w:t>دراسة الجدوى</w:t>
       </w:r>
       <w:r>
@@ -2302,7 +2350,6 @@
           <w:szCs w:val="24"/>
           <w:rtl/>
         </w:rPr>
-        <w:lastRenderedPageBreak/>
         <w:t>هيا الدراسة التي يقوم فيها فريق العمل قبل البد</w:t>
       </w:r>
       <w:r>
@@ -6768,7 +6815,7 @@
 </file>
 
 <file path=customXml/itemProps1.xml><?xml version="1.0" encoding="utf-8"?>
-<ds:datastoreItem xmlns:ds="http://schemas.openxmlformats.org/officeDocument/2006/customXml" ds:itemID="{38E868EE-C8C0-418B-B529-2A732B62B488}">
+<ds:datastoreItem xmlns:ds="http://schemas.openxmlformats.org/officeDocument/2006/customXml" ds:itemID="{D4134DCB-179A-4F4B-B1F6-907ABB74215C}">
   <ds:schemaRefs>
     <ds:schemaRef ds:uri="http://schemas.openxmlformats.org/officeDocument/2006/bibliography"/>
   </ds:schemaRefs>

</xml_diff>